<commit_message>
welcome page and other misc
</commit_message>
<xml_diff>
--- a/Welcome Page Notes.docx
+++ b/Welcome Page Notes.docx
@@ -3,6 +3,7 @@
 <w:document xmlns:wpc="http://schemas.microsoft.com/office/word/2010/wordprocessingCanvas" xmlns:mc="http://schemas.openxmlformats.org/markup-compatibility/2006" xmlns:o="urn:schemas-microsoft-com:office:office" xmlns:r="http://schemas.openxmlformats.org/officeDocument/2006/relationships" xmlns:m="http://schemas.openxmlformats.org/officeDocument/2006/math" xmlns:v="urn:schemas-microsoft-com:vml" xmlns:wp14="http://schemas.microsoft.com/office/word/2010/wordprocessingDrawing" xmlns:wp="http://schemas.openxmlformats.org/drawingml/2006/wordprocessingDrawing" xmlns:w10="urn:schemas-microsoft-com:office:word" xmlns:w="http://schemas.openxmlformats.org/wordprocessingml/2006/main" xmlns:w14="http://schemas.microsoft.com/office/word/2010/wordml" xmlns:w15="http://schemas.microsoft.com/office/word/2012/wordml" xmlns:wpg="http://schemas.microsoft.com/office/word/2010/wordprocessingGroup" xmlns:wpi="http://schemas.microsoft.com/office/word/2010/wordprocessingInk" xmlns:wne="http://schemas.microsoft.com/office/word/2006/wordml" xmlns:wps="http://schemas.microsoft.com/office/word/2010/wordprocessingShape" mc:Ignorable="w14 w15 wp14">
   <w:body>
     <w:p>
+      <w:bookmarkStart w:id="0" w:name="_GoBack"/>
       <w:r>
         <w:t xml:space="preserve">Hello and welcome to my portfolio website that I have created using a combination of HTML5, CSS, JavaScript, and GitHub’s servers. </w:t>
       </w:r>
@@ -14,7 +15,25 @@
     </w:p>
     <w:p>
       <w:r>
-        <w:t>I was born in Covina, California but grew up the small desert town of Twentynine Palms in the Mojave Desert of California just a 5 minute drive from the Joshua Tree National Park entrance. I was raised by a single, disabled</w:t>
+        <w:t>I was born in Covina, California but grew up the small desert town of Twentynine Palms in the Mojave Desert of California</w:t>
+      </w:r>
+      <w:r>
+        <w:t>,</w:t>
+      </w:r>
+      <w:r>
+        <w:t xml:space="preserve"> just a 5 minute drive from the Joshua Tree National Park entrance</w:t>
+      </w:r>
+      <w:r>
+        <w:t xml:space="preserve"> where I spent a good deal of my time learning about the natural environment</w:t>
+      </w:r>
+      <w:r>
+        <w:t>.</w:t>
+      </w:r>
+      <w:r>
+        <w:t xml:space="preserve"> </w:t>
+      </w:r>
+      <w:r>
+        <w:t>I was raised by a single, disabled</w:t>
       </w:r>
       <w:r>
         <w:t>, loving</w:t>
@@ -23,12 +42,24 @@
         <w:t xml:space="preserve"> mom</w:t>
       </w:r>
       <w:r>
-        <w:t>.</w:t>
-      </w:r>
-    </w:p>
-    <w:p>
-      <w:r>
-        <w:t>Kicked ass in high school. Graduated 5</w:t>
+        <w:t xml:space="preserve"> who loves the outdoors and </w:t>
+      </w:r>
+      <w:r>
+        <w:t xml:space="preserve">who </w:t>
+      </w:r>
+      <w:r>
+        <w:t xml:space="preserve">instilled a love a nature in me at an early age. </w:t>
+      </w:r>
+    </w:p>
+    <w:p>
+      <w:r>
+        <w:t>I attended Twentynine Palms High School and was very active</w:t>
+      </w:r>
+      <w:r>
+        <w:t>,</w:t>
+      </w:r>
+      <w:r>
+        <w:t xml:space="preserve"> joining the Environthon Debate team, National Honors Society, and the International Thespian Society. There I took many science courses and continued to develop my love for the outdoors and the environment. I graduated in 2013 5</w:t>
       </w:r>
       <w:r>
         <w:rPr>
@@ -42,15 +73,28 @@
     </w:p>
     <w:p>
       <w:r>
-        <w:t>First generation college student! Achievements here…</w:t>
-      </w:r>
-    </w:p>
-    <w:p>
-      <w:r>
-        <w:t>I have just graduated and I am ready to continue working hard!</w:t>
-      </w:r>
-    </w:p>
-    <w:p/>
+        <w:t xml:space="preserve">After high school I went directly to Humboldt State University </w:t>
+      </w:r>
+      <w:r>
+        <w:t xml:space="preserve">(HSU) </w:t>
+      </w:r>
+      <w:r>
+        <w:t xml:space="preserve">as a first generation college student. </w:t>
+      </w:r>
+      <w:r>
+        <w:t xml:space="preserve">I switched majors a few times before I finally found the Geospatial Science option of the Environmental Science major and there I fell in love with all things geospatial. </w:t>
+      </w:r>
+    </w:p>
+    <w:p>
+      <w:r>
+        <w:t xml:space="preserve">I graduated HSU in May 2017 as the Outstanding Student for my major option with the highest honors. I completed my B.S. in 4 years which only 11% of students in the major accomplish. I had internships for those 3 summers and a final internship during my last semester. I helped bring back the Geospatial Club where I helped put together 2 very successful GIS Days and held the officers position of Secretary and Vice-President. </w:t>
+      </w:r>
+    </w:p>
+    <w:p>
+      <w:r>
+        <w:t xml:space="preserve">At HSU the most important thing I learned is that to get anything done in this chaotic and often messed up world it takes a lot of really smart people working really hard for a long time. One person can do very little – the power and usefulness of teamwork and synergy is what gets things done. </w:t>
+      </w:r>
+    </w:p>
     <w:p>
       <w:r>
         <w:t xml:space="preserve">I am a life-long learned and I am currently studying: </w:t>
@@ -96,11 +140,9 @@
       <w:r>
         <w:t xml:space="preserve">Data collection through the use of Unmanned </w:t>
       </w:r>
-      <w:proofErr w:type="spellStart"/>
-      <w:r>
-        <w:t>Aeriel</w:t>
-      </w:r>
-      <w:proofErr w:type="spellEnd"/>
+      <w:r>
+        <w:t>Aerial</w:t>
+      </w:r>
       <w:r>
         <w:t xml:space="preserve"> Vehicles (UAVs or drones)</w:t>
       </w:r>
@@ -114,19 +156,46 @@
         </w:numPr>
       </w:pPr>
       <w:r>
-        <w:t>Modern Cartographic design</w:t>
-      </w:r>
-    </w:p>
-    <w:p>
-      <w:pPr>
-        <w:pStyle w:val="ListParagraph"/>
-        <w:numPr>
-          <w:ilvl w:val="0"/>
-          <w:numId w:val="1"/>
-        </w:numPr>
-      </w:pPr>
-      <w:r>
-        <w:t>Environmental Issues</w:t>
+        <w:t>Cartographic design</w:t>
+      </w:r>
+    </w:p>
+    <w:p>
+      <w:pPr>
+        <w:pStyle w:val="ListParagraph"/>
+        <w:numPr>
+          <w:ilvl w:val="0"/>
+          <w:numId w:val="1"/>
+        </w:numPr>
+      </w:pPr>
+      <w:r>
+        <w:t>Solving environmental i</w:t>
+      </w:r>
+      <w:r>
+        <w:t>ssues</w:t>
+      </w:r>
+    </w:p>
+    <w:p>
+      <w:pPr>
+        <w:pStyle w:val="ListParagraph"/>
+        <w:numPr>
+          <w:ilvl w:val="0"/>
+          <w:numId w:val="1"/>
+        </w:numPr>
+      </w:pPr>
+      <w:r>
+        <w:t>Working with large geospatial datasets</w:t>
+      </w:r>
+    </w:p>
+    <w:p>
+      <w:pPr>
+        <w:pStyle w:val="ListParagraph"/>
+        <w:numPr>
+          <w:ilvl w:val="0"/>
+          <w:numId w:val="1"/>
+        </w:numPr>
+      </w:pPr>
+      <w:r>
+        <w:t>Helping solve real world problems through the use of GIS</w:t>
       </w:r>
     </w:p>
     <w:p>
@@ -203,23 +272,80 @@
         </w:numPr>
       </w:pPr>
       <w:r>
-        <w:t>Table-top games</w:t>
-      </w:r>
-    </w:p>
-    <w:p>
-      <w:r>
-        <w:t xml:space="preserve">Please take your time and peruse through this website where you can find and download my master resume and my cartographic work and get my contact information. </w:t>
-      </w:r>
-    </w:p>
-    <w:p>
-      <w:bookmarkStart w:id="0" w:name="_GoBack"/>
+        <w:lastRenderedPageBreak/>
+        <w:t xml:space="preserve">Table-top </w:t>
+      </w:r>
+      <w:r>
+        <w:t xml:space="preserve">and fantasy </w:t>
+      </w:r>
+      <w:r>
+        <w:t>games</w:t>
+      </w:r>
+    </w:p>
+    <w:p>
+      <w:pPr>
+        <w:pStyle w:val="ListParagraph"/>
+        <w:numPr>
+          <w:ilvl w:val="0"/>
+          <w:numId w:val="1"/>
+        </w:numPr>
+      </w:pPr>
+      <w:r>
+        <w:t>Yoga</w:t>
+      </w:r>
+    </w:p>
+    <w:p>
+      <w:pPr>
+        <w:pStyle w:val="ListParagraph"/>
+        <w:numPr>
+          <w:ilvl w:val="0"/>
+          <w:numId w:val="1"/>
+        </w:numPr>
+      </w:pPr>
+      <w:r>
+        <w:t xml:space="preserve">Did I mention that I like maps? </w:t>
+      </w:r>
+    </w:p>
+    <w:p>
+      <w:pPr>
+        <w:pStyle w:val="ListParagraph"/>
+        <w:numPr>
+          <w:ilvl w:val="0"/>
+          <w:numId w:val="1"/>
+        </w:numPr>
+      </w:pPr>
+      <w:r>
+        <w:t xml:space="preserve">Maps. </w:t>
+      </w:r>
+    </w:p>
+    <w:p>
+      <w:r>
+        <w:t xml:space="preserve">I worked hard in school and am now ready to work hard in the workforce and I hope this website convinces you that I have and will continue to produce success. </w:t>
+      </w:r>
+    </w:p>
+    <w:p>
+      <w:r>
+        <w:t xml:space="preserve">Please take your time and peruse through this website where you can find and download my master resume and my cartographic work </w:t>
+      </w:r>
+      <w:r>
+        <w:t>and get my contact information.</w:t>
+      </w:r>
+    </w:p>
+    <w:p>
+      <w:r>
+        <w:t>Thank you so much for your time!</w:t>
+      </w:r>
+    </w:p>
+    <w:p>
+      <w:r>
+        <w:t>Warm Regards,</w:t>
+      </w:r>
+    </w:p>
+    <w:p>
+      <w:r>
+        <w:t>Whitney Kelsey Newcomb</w:t>
+      </w:r>
       <w:bookmarkEnd w:id="0"/>
-    </w:p>
-    <w:p/>
-    <w:p>
-      <w:r>
-        <w:t>To get anything done in this world it takes a lot of people working really hard for a long time…</w:t>
-      </w:r>
     </w:p>
     <w:sectPr>
       <w:pgSz w:w="12240" w:h="15840"/>

</xml_diff>